<commit_message>
Update documents before release Unibus-1.2.
git-svn-id: http://zyao.unfuddle.com/svn/zyao_iphoneapps/trunk@254 8c287f6f-53b1-4db0-8e59-0c5774308c12
</commit_message>
<xml_diff>
--- a/iBus-Universal/document/Memorandum.docx
+++ b/iBus-Universal/document/Memorandum.docx
@@ -602,18 +602,9 @@
           <w:rFonts w:ascii="Garamond" w:hAnsi="Garamond"/>
           <w:color w:val="auto"/>
         </w:rPr>
-        <w:t xml:space="preserve">Test with </w:t>
-      </w:r>
-      <w:proofErr w:type="spellStart"/>
-      <w:r>
-        <w:rPr>
-          <w:rFonts w:ascii="Garamond" w:hAnsi="Garamond"/>
-          <w:color w:val="auto"/>
-        </w:rPr>
-        <w:t>Instructments</w:t>
+        <w:t>Test with Instructments</w:t>
       </w:r>
       <w:bookmarkEnd w:id="1"/>
-      <w:proofErr w:type="spellEnd"/>
       <w:r>
         <w:rPr>
           <w:rFonts w:ascii="Garamond" w:hAnsi="Garamond"/>
@@ -635,21 +626,12 @@
         </w:rPr>
       </w:pPr>
       <w:bookmarkStart w:id="2" w:name="_Toc87463515"/>
-      <w:proofErr w:type="spellStart"/>
       <w:r>
         <w:rPr>
           <w:rFonts w:ascii="Garamond" w:hAnsi="Garamond"/>
           <w:color w:val="auto"/>
         </w:rPr>
-        <w:t>Unsoloved</w:t>
-      </w:r>
-      <w:proofErr w:type="spellEnd"/>
-      <w:r>
-        <w:rPr>
-          <w:rFonts w:ascii="Garamond" w:hAnsi="Garamond"/>
-          <w:color w:val="auto"/>
-        </w:rPr>
-        <w:t xml:space="preserve"> Memory leaks</w:t>
+        <w:t>Unsoloved Memory leaks</w:t>
       </w:r>
       <w:bookmarkEnd w:id="2"/>
     </w:p>
@@ -818,7 +800,6 @@
                 <w:sz w:val="22"/>
               </w:rPr>
             </w:pPr>
-            <w:proofErr w:type="spellStart"/>
             <w:r>
               <w:rPr>
                 <w:rFonts w:ascii="Garamond" w:hAnsi="Garamond"/>
@@ -826,7 +807,6 @@
               </w:rPr>
               <w:t>NSXMLParser</w:t>
             </w:r>
-            <w:proofErr w:type="spellEnd"/>
           </w:p>
         </w:tc>
         <w:tc>
@@ -864,96 +844,184 @@
                 <w:color w:val="FF0000"/>
                 <w:sz w:val="20"/>
               </w:rPr>
-              <w:t>[[</w:t>
-            </w:r>
-            <w:proofErr w:type="spellStart"/>
-            <w:r>
+              <w:t>[[NSXMLParser alloc] initWithContentsOfURL:url];</w:t>
+            </w:r>
+          </w:p>
+          <w:p>
+            <w:pPr>
+              <w:spacing w:before="40" w:after="40"/>
+              <w:rPr>
+                <w:rFonts w:ascii="Garamond" w:hAnsi="Garamond"/>
+                <w:sz w:val="22"/>
+              </w:rPr>
+            </w:pPr>
+            <w:r>
+              <w:rPr>
+                <w:rFonts w:ascii="Garamond" w:hAnsi="Garamond"/>
+                <w:sz w:val="22"/>
+              </w:rPr>
+              <w:t>many other people report the same problem in different forum. So guess this is a leak from the SDK.</w:t>
+            </w:r>
+          </w:p>
+          <w:p>
+            <w:pPr>
+              <w:spacing w:before="40" w:after="40"/>
+              <w:rPr>
+                <w:rFonts w:ascii="Garamond" w:hAnsi="Garamond"/>
+                <w:sz w:val="22"/>
+              </w:rPr>
+            </w:pPr>
+          </w:p>
+        </w:tc>
+        <w:tc>
+          <w:tcPr>
+            <w:tcW w:w="993" w:type="dxa"/>
+          </w:tcPr>
+          <w:p>
+            <w:pPr>
+              <w:spacing w:before="40" w:after="40"/>
+              <w:rPr>
+                <w:rFonts w:ascii="Garamond" w:hAnsi="Garamond"/>
+                <w:sz w:val="22"/>
+              </w:rPr>
+            </w:pPr>
+            <w:r>
+              <w:rPr>
+                <w:rFonts w:ascii="Garamond" w:hAnsi="Garamond"/>
+                <w:sz w:val="22"/>
+              </w:rPr>
+              <w:t>Pending</w:t>
+            </w:r>
+          </w:p>
+        </w:tc>
+      </w:tr>
+      <w:tr>
+        <w:tc>
+          <w:tcPr>
+            <w:tcW w:w="913" w:type="dxa"/>
+          </w:tcPr>
+          <w:p>
+            <w:pPr>
+              <w:spacing w:before="40" w:after="40"/>
+              <w:rPr>
+                <w:rFonts w:ascii="Garamond" w:hAnsi="Garamond"/>
+                <w:sz w:val="22"/>
+              </w:rPr>
+            </w:pPr>
+            <w:r>
+              <w:rPr>
+                <w:rFonts w:ascii="Garamond" w:hAnsi="Garamond"/>
+                <w:sz w:val="22"/>
+              </w:rPr>
+              <w:t>Low</w:t>
+            </w:r>
+          </w:p>
+        </w:tc>
+        <w:tc>
+          <w:tcPr>
+            <w:tcW w:w="1922" w:type="dxa"/>
+          </w:tcPr>
+          <w:p>
+            <w:pPr>
+              <w:spacing w:before="40" w:after="40"/>
+              <w:rPr>
+                <w:rFonts w:ascii="Garamond" w:hAnsi="Garamond"/>
+                <w:sz w:val="22"/>
+              </w:rPr>
+            </w:pPr>
+            <w:r>
+              <w:rPr>
+                <w:rFonts w:ascii="Garamond" w:hAnsi="Garamond"/>
+                <w:sz w:val="22"/>
+              </w:rPr>
+              <w:t>UIButton</w:t>
+            </w:r>
+          </w:p>
+        </w:tc>
+        <w:tc>
+          <w:tcPr>
+            <w:tcW w:w="4819" w:type="dxa"/>
+          </w:tcPr>
+          <w:p>
+            <w:pPr>
+              <w:spacing w:before="40" w:after="40"/>
+              <w:rPr>
+                <w:rFonts w:ascii="Garamond" w:hAnsi="Garamond"/>
+                <w:sz w:val="22"/>
+              </w:rPr>
+            </w:pPr>
+            <w:r>
+              <w:rPr>
+                <w:rFonts w:ascii="Garamond" w:hAnsi="Garamond"/>
+                <w:sz w:val="22"/>
+              </w:rPr>
+              <w:t xml:space="preserve">Memory leak on: </w:t>
+            </w:r>
+          </w:p>
+          <w:p>
+            <w:pPr>
+              <w:spacing w:before="40" w:after="40"/>
               <w:rPr>
                 <w:rFonts w:ascii="Garamond" w:hAnsi="Garamond"/>
                 <w:color w:val="FF0000"/>
                 <w:sz w:val="20"/>
               </w:rPr>
-              <w:t>NSXMLParser</w:t>
-            </w:r>
-            <w:proofErr w:type="spellEnd"/>
+            </w:pPr>
             <w:r>
               <w:rPr>
                 <w:rFonts w:ascii="Garamond" w:hAnsi="Garamond"/>
                 <w:color w:val="FF0000"/>
                 <w:sz w:val="20"/>
               </w:rPr>
-              <w:t xml:space="preserve"> </w:t>
-            </w:r>
-            <w:proofErr w:type="spellStart"/>
-            <w:r>
-              <w:rPr>
-                <w:rFonts w:ascii="Garamond" w:hAnsi="Garamond"/>
-                <w:color w:val="FF0000"/>
-                <w:sz w:val="20"/>
-              </w:rPr>
-              <w:t>alloc</w:t>
-            </w:r>
-            <w:proofErr w:type="spellEnd"/>
-            <w:r>
-              <w:rPr>
-                <w:rFonts w:ascii="Garamond" w:hAnsi="Garamond"/>
-                <w:color w:val="FF0000"/>
-                <w:sz w:val="20"/>
-              </w:rPr>
-              <w:t xml:space="preserve">] </w:t>
-            </w:r>
-            <w:proofErr w:type="spellStart"/>
-            <w:r>
-              <w:rPr>
-                <w:rFonts w:ascii="Garamond" w:hAnsi="Garamond"/>
-                <w:color w:val="FF0000"/>
-                <w:sz w:val="20"/>
-              </w:rPr>
-              <w:t>initWithContentsOfURL</w:t>
-            </w:r>
-            <w:proofErr w:type="gramStart"/>
-            <w:r>
-              <w:rPr>
-                <w:rFonts w:ascii="Garamond" w:hAnsi="Garamond"/>
-                <w:color w:val="FF0000"/>
-                <w:sz w:val="20"/>
-              </w:rPr>
-              <w:t>:url</w:t>
-            </w:r>
-            <w:proofErr w:type="spellEnd"/>
-            <w:proofErr w:type="gramEnd"/>
-            <w:r>
-              <w:rPr>
-                <w:rFonts w:ascii="Garamond" w:hAnsi="Garamond"/>
-                <w:color w:val="FF0000"/>
-                <w:sz w:val="20"/>
-              </w:rPr>
-              <w:t>];</w:t>
-            </w:r>
-          </w:p>
-          <w:p>
-            <w:pPr>
-              <w:spacing w:before="40" w:after="40"/>
-              <w:rPr>
-                <w:rFonts w:ascii="Garamond" w:hAnsi="Garamond"/>
-                <w:sz w:val="22"/>
-              </w:rPr>
-            </w:pPr>
-            <w:proofErr w:type="gramStart"/>
-            <w:r>
-              <w:rPr>
-                <w:rFonts w:ascii="Garamond" w:hAnsi="Garamond"/>
-                <w:sz w:val="22"/>
-              </w:rPr>
-              <w:t>many</w:t>
-            </w:r>
-            <w:proofErr w:type="gramEnd"/>
-            <w:r>
-              <w:rPr>
-                <w:rFonts w:ascii="Garamond" w:hAnsi="Garamond"/>
-                <w:sz w:val="22"/>
-              </w:rPr>
-              <w:t xml:space="preserve"> other people report the same problem in different forum. So guess this is a leak from the SDK.</w:t>
+              <w:t>[[UIButton buttonType:] initWithFrame:]</w:t>
+            </w:r>
+          </w:p>
+          <w:p>
+            <w:pPr>
+              <w:spacing w:before="40" w:after="40"/>
+              <w:rPr>
+                <w:rFonts w:ascii="Garamond" w:hAnsi="Garamond"/>
+                <w:sz w:val="22"/>
+              </w:rPr>
+            </w:pPr>
+            <w:r>
+              <w:rPr>
+                <w:rFonts w:ascii="Garamond" w:hAnsi="Garamond"/>
+                <w:sz w:val="22"/>
+              </w:rPr>
+              <w:t>Turns out the call should be separated into:</w:t>
+            </w:r>
+          </w:p>
+          <w:p>
+            <w:pPr>
+              <w:spacing w:before="40" w:after="40"/>
+              <w:rPr>
+                <w:rFonts w:ascii="Garamond" w:hAnsi="Garamond"/>
+                <w:sz w:val="22"/>
+              </w:rPr>
+            </w:pPr>
+            <w:r>
+              <w:rPr>
+                <w:rFonts w:ascii="Garamond" w:hAnsi="Garamond"/>
+                <w:sz w:val="22"/>
+              </w:rPr>
+              <w:t>[UIButton buttonType]</w:t>
+            </w:r>
+          </w:p>
+          <w:p>
+            <w:pPr>
+              <w:spacing w:before="40" w:after="40"/>
+              <w:rPr>
+                <w:rFonts w:ascii="Garamond" w:hAnsi="Garamond"/>
+                <w:sz w:val="22"/>
+              </w:rPr>
+            </w:pPr>
+            <w:r>
+              <w:rPr>
+                <w:rFonts w:ascii="Garamond" w:hAnsi="Garamond"/>
+                <w:sz w:val="22"/>
+              </w:rPr>
+              <w:t>button.frame = xxx</w:t>
             </w:r>
           </w:p>
           <w:p>
@@ -983,7 +1051,7 @@
                 <w:rFonts w:ascii="Garamond" w:hAnsi="Garamond"/>
                 <w:sz w:val="22"/>
               </w:rPr>
-              <w:t>Pending</w:t>
+              <w:t>Solved</w:t>
             </w:r>
           </w:p>
         </w:tc>
@@ -1022,15 +1090,13 @@
                 <w:sz w:val="22"/>
               </w:rPr>
             </w:pPr>
-            <w:proofErr w:type="spellStart"/>
-            <w:r>
-              <w:rPr>
-                <w:rFonts w:ascii="Garamond" w:hAnsi="Garamond"/>
-                <w:sz w:val="22"/>
-              </w:rPr>
-              <w:t>UIButton</w:t>
-            </w:r>
-            <w:proofErr w:type="spellEnd"/>
+            <w:r>
+              <w:rPr>
+                <w:rFonts w:ascii="Garamond" w:hAnsi="Garamond"/>
+                <w:sz w:val="22"/>
+              </w:rPr>
+              <w:t>NSURLDownload</w:t>
+            </w:r>
           </w:p>
         </w:tc>
         <w:tc>
@@ -1050,283 +1116,7 @@
                 <w:rFonts w:ascii="Garamond" w:hAnsi="Garamond"/>
                 <w:sz w:val="22"/>
               </w:rPr>
-              <w:t xml:space="preserve">Memory leak on: </w:t>
-            </w:r>
-          </w:p>
-          <w:p>
-            <w:pPr>
-              <w:spacing w:before="40" w:after="40"/>
-              <w:rPr>
-                <w:rFonts w:ascii="Garamond" w:hAnsi="Garamond"/>
-                <w:color w:val="FF0000"/>
-                <w:sz w:val="20"/>
-              </w:rPr>
-            </w:pPr>
-            <w:r>
-              <w:rPr>
-                <w:rFonts w:ascii="Garamond" w:hAnsi="Garamond"/>
-                <w:color w:val="FF0000"/>
-                <w:sz w:val="20"/>
-              </w:rPr>
-              <w:t>[[</w:t>
-            </w:r>
-            <w:proofErr w:type="spellStart"/>
-            <w:r>
-              <w:rPr>
-                <w:rFonts w:ascii="Garamond" w:hAnsi="Garamond"/>
-                <w:color w:val="FF0000"/>
-                <w:sz w:val="20"/>
-              </w:rPr>
-              <w:t>UIButton</w:t>
-            </w:r>
-            <w:proofErr w:type="spellEnd"/>
-            <w:r>
-              <w:rPr>
-                <w:rFonts w:ascii="Garamond" w:hAnsi="Garamond"/>
-                <w:color w:val="FF0000"/>
-                <w:sz w:val="20"/>
-              </w:rPr>
-              <w:t xml:space="preserve"> </w:t>
-            </w:r>
-            <w:proofErr w:type="spellStart"/>
-            <w:r>
-              <w:rPr>
-                <w:rFonts w:ascii="Garamond" w:hAnsi="Garamond"/>
-                <w:color w:val="FF0000"/>
-                <w:sz w:val="20"/>
-              </w:rPr>
-              <w:t>buttonType</w:t>
-            </w:r>
-            <w:proofErr w:type="spellEnd"/>
-            <w:r>
-              <w:rPr>
-                <w:rFonts w:ascii="Garamond" w:hAnsi="Garamond"/>
-                <w:color w:val="FF0000"/>
-                <w:sz w:val="20"/>
-              </w:rPr>
-              <w:t xml:space="preserve">:] </w:t>
-            </w:r>
-            <w:proofErr w:type="spellStart"/>
-            <w:r>
-              <w:rPr>
-                <w:rFonts w:ascii="Garamond" w:hAnsi="Garamond"/>
-                <w:color w:val="FF0000"/>
-                <w:sz w:val="20"/>
-              </w:rPr>
-              <w:t>initWithFrame</w:t>
-            </w:r>
-            <w:proofErr w:type="spellEnd"/>
-            <w:r>
-              <w:rPr>
-                <w:rFonts w:ascii="Garamond" w:hAnsi="Garamond"/>
-                <w:color w:val="FF0000"/>
-                <w:sz w:val="20"/>
-              </w:rPr>
-              <w:t>:]</w:t>
-            </w:r>
-          </w:p>
-          <w:p>
-            <w:pPr>
-              <w:spacing w:before="40" w:after="40"/>
-              <w:rPr>
-                <w:rFonts w:ascii="Garamond" w:hAnsi="Garamond"/>
-                <w:sz w:val="22"/>
-              </w:rPr>
-            </w:pPr>
-            <w:r>
-              <w:rPr>
-                <w:rFonts w:ascii="Garamond" w:hAnsi="Garamond"/>
-                <w:sz w:val="22"/>
-              </w:rPr>
-              <w:t>Turns out the call should be separated into:</w:t>
-            </w:r>
-          </w:p>
-          <w:p>
-            <w:pPr>
-              <w:spacing w:before="40" w:after="40"/>
-              <w:rPr>
-                <w:rFonts w:ascii="Garamond" w:hAnsi="Garamond"/>
-                <w:sz w:val="22"/>
-              </w:rPr>
-            </w:pPr>
-            <w:r>
-              <w:rPr>
-                <w:rFonts w:ascii="Garamond" w:hAnsi="Garamond"/>
-                <w:sz w:val="22"/>
-              </w:rPr>
-              <w:t>[</w:t>
-            </w:r>
-            <w:proofErr w:type="spellStart"/>
-            <w:r>
-              <w:rPr>
-                <w:rFonts w:ascii="Garamond" w:hAnsi="Garamond"/>
-                <w:sz w:val="22"/>
-              </w:rPr>
-              <w:t>UIButton</w:t>
-            </w:r>
-            <w:proofErr w:type="spellEnd"/>
-            <w:r>
-              <w:rPr>
-                <w:rFonts w:ascii="Garamond" w:hAnsi="Garamond"/>
-                <w:sz w:val="22"/>
-              </w:rPr>
-              <w:t xml:space="preserve"> </w:t>
-            </w:r>
-            <w:proofErr w:type="spellStart"/>
-            <w:r>
-              <w:rPr>
-                <w:rFonts w:ascii="Garamond" w:hAnsi="Garamond"/>
-                <w:sz w:val="22"/>
-              </w:rPr>
-              <w:t>buttonType</w:t>
-            </w:r>
-            <w:proofErr w:type="spellEnd"/>
-            <w:r>
-              <w:rPr>
-                <w:rFonts w:ascii="Garamond" w:hAnsi="Garamond"/>
-                <w:sz w:val="22"/>
-              </w:rPr>
-              <w:t>]</w:t>
-            </w:r>
-          </w:p>
-          <w:p>
-            <w:pPr>
-              <w:spacing w:before="40" w:after="40"/>
-              <w:rPr>
-                <w:rFonts w:ascii="Garamond" w:hAnsi="Garamond"/>
-                <w:sz w:val="22"/>
-              </w:rPr>
-            </w:pPr>
-            <w:proofErr w:type="spellStart"/>
-            <w:proofErr w:type="gramStart"/>
-            <w:r>
-              <w:rPr>
-                <w:rFonts w:ascii="Garamond" w:hAnsi="Garamond"/>
-                <w:sz w:val="22"/>
-              </w:rPr>
-              <w:t>button.frame</w:t>
-            </w:r>
-            <w:proofErr w:type="spellEnd"/>
-            <w:proofErr w:type="gramEnd"/>
-            <w:r>
-              <w:rPr>
-                <w:rFonts w:ascii="Garamond" w:hAnsi="Garamond"/>
-                <w:sz w:val="22"/>
-              </w:rPr>
-              <w:t xml:space="preserve"> = xxx</w:t>
-            </w:r>
-          </w:p>
-          <w:p>
-            <w:pPr>
-              <w:spacing w:before="40" w:after="40"/>
-              <w:rPr>
-                <w:rFonts w:ascii="Garamond" w:hAnsi="Garamond"/>
-                <w:sz w:val="22"/>
-              </w:rPr>
-            </w:pPr>
-          </w:p>
-        </w:tc>
-        <w:tc>
-          <w:tcPr>
-            <w:tcW w:w="993" w:type="dxa"/>
-          </w:tcPr>
-          <w:p>
-            <w:pPr>
-              <w:spacing w:before="40" w:after="40"/>
-              <w:rPr>
-                <w:rFonts w:ascii="Garamond" w:hAnsi="Garamond"/>
-                <w:sz w:val="22"/>
-              </w:rPr>
-            </w:pPr>
-            <w:r>
-              <w:rPr>
-                <w:rFonts w:ascii="Garamond" w:hAnsi="Garamond"/>
-                <w:sz w:val="22"/>
-              </w:rPr>
-              <w:t>Solved</w:t>
-            </w:r>
-          </w:p>
-        </w:tc>
-      </w:tr>
-      <w:tr>
-        <w:tc>
-          <w:tcPr>
-            <w:tcW w:w="913" w:type="dxa"/>
-          </w:tcPr>
-          <w:p>
-            <w:pPr>
-              <w:spacing w:before="40" w:after="40"/>
-              <w:rPr>
-                <w:rFonts w:ascii="Garamond" w:hAnsi="Garamond"/>
-                <w:sz w:val="22"/>
-              </w:rPr>
-            </w:pPr>
-            <w:r>
-              <w:rPr>
-                <w:rFonts w:ascii="Garamond" w:hAnsi="Garamond"/>
-                <w:sz w:val="22"/>
-              </w:rPr>
-              <w:t>Low</w:t>
-            </w:r>
-          </w:p>
-        </w:tc>
-        <w:tc>
-          <w:tcPr>
-            <w:tcW w:w="1922" w:type="dxa"/>
-          </w:tcPr>
-          <w:p>
-            <w:pPr>
-              <w:spacing w:before="40" w:after="40"/>
-              <w:rPr>
-                <w:rFonts w:ascii="Garamond" w:hAnsi="Garamond"/>
-                <w:sz w:val="22"/>
-              </w:rPr>
-            </w:pPr>
-            <w:proofErr w:type="spellStart"/>
-            <w:r>
-              <w:rPr>
-                <w:rFonts w:ascii="Garamond" w:hAnsi="Garamond"/>
-                <w:sz w:val="22"/>
-              </w:rPr>
-              <w:t>NSURLDownload</w:t>
-            </w:r>
-            <w:proofErr w:type="spellEnd"/>
-          </w:p>
-        </w:tc>
-        <w:tc>
-          <w:tcPr>
-            <w:tcW w:w="4819" w:type="dxa"/>
-          </w:tcPr>
-          <w:p>
-            <w:pPr>
-              <w:spacing w:before="40" w:after="40"/>
-              <w:rPr>
-                <w:rFonts w:ascii="Garamond" w:hAnsi="Garamond"/>
-                <w:sz w:val="22"/>
-              </w:rPr>
-            </w:pPr>
-            <w:r>
-              <w:rPr>
-                <w:rFonts w:ascii="Garamond" w:hAnsi="Garamond"/>
-                <w:sz w:val="22"/>
-              </w:rPr>
-              <w:t xml:space="preserve">Memory leak when downloading a file. It doesn’t particularly point to somewhere. It seems the underlying </w:t>
-            </w:r>
-            <w:proofErr w:type="spellStart"/>
-            <w:r>
-              <w:rPr>
-                <w:rFonts w:ascii="Garamond" w:hAnsi="Garamond"/>
-                <w:sz w:val="22"/>
-              </w:rPr>
-              <w:t>NSURLConnection</w:t>
-            </w:r>
-            <w:proofErr w:type="spellEnd"/>
-            <w:r>
-              <w:rPr>
-                <w:rFonts w:ascii="Garamond" w:hAnsi="Garamond"/>
-                <w:sz w:val="22"/>
-              </w:rPr>
-              <w:t xml:space="preserve"> may have introduced some leak.</w:t>
+              <w:t>Memory leak when downloading a file. It doesn’t particularly point to somewhere. It seems the underlying NSURLConnection may have introduced some leak.</w:t>
             </w:r>
           </w:p>
           <w:p>
@@ -1554,7 +1344,6 @@
                 <w:sz w:val="22"/>
               </w:rPr>
             </w:pPr>
-            <w:proofErr w:type="spellStart"/>
             <w:r>
               <w:rPr>
                 <w:rFonts w:ascii="Garamond" w:hAnsi="Garamond"/>
@@ -1564,7 +1353,6 @@
               </w:rPr>
               <w:t>Ver</w:t>
             </w:r>
-            <w:proofErr w:type="spellEnd"/>
           </w:p>
         </w:tc>
         <w:tc>
@@ -1671,21 +1459,12 @@
                 <w:sz w:val="22"/>
               </w:rPr>
             </w:pPr>
-            <w:proofErr w:type="spellStart"/>
-            <w:r>
-              <w:rPr>
-                <w:rFonts w:ascii="Garamond" w:hAnsi="Garamond"/>
-                <w:sz w:val="22"/>
-              </w:rPr>
-              <w:t>DocumentRoot</w:t>
-            </w:r>
-            <w:proofErr w:type="spellEnd"/>
-            <w:r>
-              <w:rPr>
-                <w:rFonts w:ascii="Garamond" w:hAnsi="Garamond"/>
-                <w:sz w:val="22"/>
-              </w:rPr>
-              <w:t xml:space="preserve"> xxx</w:t>
+            <w:r>
+              <w:rPr>
+                <w:rFonts w:ascii="Garamond" w:hAnsi="Garamond"/>
+                <w:sz w:val="22"/>
+              </w:rPr>
+              <w:t>DocumentRoot xxx</w:t>
             </w:r>
           </w:p>
           <w:p>
@@ -1852,23 +1631,7 @@
                 <w:rFonts w:ascii="Garamond" w:hAnsi="Garamond"/>
                 <w:sz w:val="22"/>
               </w:rPr>
-              <w:t xml:space="preserve"> “</w:t>
-            </w:r>
-            <w:proofErr w:type="spellStart"/>
-            <w:r>
-              <w:rPr>
-                <w:rFonts w:ascii="Garamond" w:hAnsi="Garamond"/>
-                <w:sz w:val="22"/>
-              </w:rPr>
-              <w:t>doc_root</w:t>
-            </w:r>
-            <w:proofErr w:type="spellEnd"/>
-            <w:r>
-              <w:rPr>
-                <w:rFonts w:ascii="Garamond" w:hAnsi="Garamond"/>
-                <w:sz w:val="22"/>
-              </w:rPr>
-              <w:t>”</w:t>
+              <w:t xml:space="preserve"> “doc_root”</w:t>
             </w:r>
           </w:p>
           <w:p>
@@ -1889,23 +1652,7 @@
                 <w:rFonts w:ascii="Garamond" w:hAnsi="Garamond"/>
                 <w:sz w:val="22"/>
               </w:rPr>
-              <w:t>Change “</w:t>
-            </w:r>
-            <w:proofErr w:type="spellStart"/>
-            <w:r>
-              <w:rPr>
-                <w:rFonts w:ascii="Garamond" w:hAnsi="Garamond"/>
-                <w:sz w:val="22"/>
-              </w:rPr>
-              <w:t>extension_dir</w:t>
-            </w:r>
-            <w:proofErr w:type="spellEnd"/>
-            <w:r>
-              <w:rPr>
-                <w:rFonts w:ascii="Garamond" w:hAnsi="Garamond"/>
-                <w:sz w:val="22"/>
-              </w:rPr>
-              <w:t>”</w:t>
+              <w:t>Change “extension_dir”</w:t>
             </w:r>
           </w:p>
           <w:p>
@@ -1937,7 +1684,6 @@
                 <w:sz w:val="22"/>
               </w:rPr>
             </w:pPr>
-            <w:proofErr w:type="gramStart"/>
             <w:r>
               <w:rPr>
                 <w:rFonts w:ascii="Garamond" w:hAnsi="Garamond"/>
@@ -1950,63 +1696,7 @@
                 <w:rFonts w:ascii="Garamond" w:hAnsi="Garamond"/>
                 <w:sz w:val="22"/>
               </w:rPr>
-              <w:t xml:space="preserve">est with a </w:t>
-            </w:r>
-            <w:proofErr w:type="spellStart"/>
-            <w:r>
-              <w:rPr>
-                <w:rFonts w:ascii="Garamond" w:hAnsi="Garamond"/>
-                <w:sz w:val="22"/>
-              </w:rPr>
-              <w:t>php</w:t>
-            </w:r>
-            <w:proofErr w:type="spellEnd"/>
-            <w:r>
-              <w:rPr>
-                <w:rFonts w:ascii="Garamond" w:hAnsi="Garamond"/>
-                <w:sz w:val="22"/>
-              </w:rPr>
-              <w:t xml:space="preserve"> file</w:t>
-            </w:r>
-            <w:proofErr w:type="gramEnd"/>
-            <w:r>
-              <w:rPr>
-                <w:rFonts w:ascii="Garamond" w:hAnsi="Garamond"/>
-                <w:sz w:val="22"/>
-              </w:rPr>
-              <w:t xml:space="preserve">, </w:t>
-            </w:r>
-            <w:proofErr w:type="gramStart"/>
-            <w:r>
-              <w:rPr>
-                <w:rFonts w:ascii="Garamond" w:hAnsi="Garamond"/>
-                <w:sz w:val="22"/>
-              </w:rPr>
-              <w:t xml:space="preserve">say </w:t>
-            </w:r>
-            <w:proofErr w:type="spellStart"/>
-            <w:r>
-              <w:rPr>
-                <w:rFonts w:ascii="Garamond" w:hAnsi="Garamond"/>
-                <w:sz w:val="22"/>
-              </w:rPr>
-              <w:t>info.php</w:t>
-            </w:r>
-            <w:proofErr w:type="spellEnd"/>
-            <w:r>
-              <w:rPr>
-                <w:rFonts w:ascii="Garamond" w:hAnsi="Garamond"/>
-                <w:sz w:val="22"/>
-              </w:rPr>
-              <w:t xml:space="preserve"> in place</w:t>
-            </w:r>
-            <w:proofErr w:type="gramEnd"/>
-            <w:r>
-              <w:rPr>
-                <w:rFonts w:ascii="Garamond" w:hAnsi="Garamond"/>
-                <w:sz w:val="22"/>
-              </w:rPr>
-              <w:t>.</w:t>
+              <w:t>est with a php file, say info.php in place.</w:t>
             </w:r>
           </w:p>
           <w:p>
@@ -2023,48 +1713,7 @@
                 <w:rFonts w:ascii="Garamond" w:hAnsi="Garamond"/>
                 <w:sz w:val="22"/>
               </w:rPr>
-              <w:t>&lt;</w:t>
-            </w:r>
-            <w:proofErr w:type="gramStart"/>
-            <w:r>
-              <w:rPr>
-                <w:rFonts w:ascii="Garamond" w:hAnsi="Garamond"/>
-                <w:sz w:val="22"/>
-              </w:rPr>
-              <w:t>?</w:t>
-            </w:r>
-            <w:proofErr w:type="spellStart"/>
-            <w:r>
-              <w:rPr>
-                <w:rFonts w:ascii="Garamond" w:hAnsi="Garamond"/>
-                <w:sz w:val="22"/>
-              </w:rPr>
-              <w:t>php</w:t>
-            </w:r>
-            <w:proofErr w:type="spellEnd"/>
-            <w:proofErr w:type="gramEnd"/>
-            <w:r>
-              <w:rPr>
-                <w:rFonts w:ascii="Garamond" w:hAnsi="Garamond"/>
-                <w:sz w:val="22"/>
-              </w:rPr>
-              <w:t xml:space="preserve"> </w:t>
-            </w:r>
-            <w:proofErr w:type="spellStart"/>
-            <w:r>
-              <w:rPr>
-                <w:rFonts w:ascii="Garamond" w:hAnsi="Garamond"/>
-                <w:sz w:val="22"/>
-              </w:rPr>
-              <w:t>phpinfo</w:t>
-            </w:r>
-            <w:proofErr w:type="spellEnd"/>
-            <w:r>
-              <w:rPr>
-                <w:rFonts w:ascii="Garamond" w:hAnsi="Garamond"/>
-                <w:sz w:val="22"/>
-              </w:rPr>
-              <w:t>(); ?&gt;</w:t>
+              <w:t>&lt;?php phpinfo(); ?&gt;</w:t>
             </w:r>
           </w:p>
           <w:p>
@@ -2091,7 +1740,6 @@
                 <w:sz w:val="22"/>
               </w:rPr>
             </w:pPr>
-            <w:proofErr w:type="spellStart"/>
             <w:r>
               <w:rPr>
                 <w:rFonts w:ascii="Garamond" w:hAnsi="Garamond"/>
@@ -2099,7 +1747,6 @@
               </w:rPr>
               <w:t>MySQL</w:t>
             </w:r>
-            <w:proofErr w:type="spellEnd"/>
           </w:p>
         </w:tc>
         <w:tc>
@@ -2161,23 +1808,7 @@
                 <w:rFonts w:ascii="Garamond" w:hAnsi="Garamond"/>
                 <w:sz w:val="22"/>
               </w:rPr>
-              <w:t xml:space="preserve">Copy libMySQL.dll into </w:t>
-            </w:r>
-            <w:proofErr w:type="spellStart"/>
-            <w:r>
-              <w:rPr>
-                <w:rFonts w:ascii="Garamond" w:hAnsi="Garamond"/>
-                <w:sz w:val="22"/>
-              </w:rPr>
-              <w:t>php</w:t>
-            </w:r>
-            <w:proofErr w:type="spellEnd"/>
-            <w:r>
-              <w:rPr>
-                <w:rFonts w:ascii="Garamond" w:hAnsi="Garamond"/>
-                <w:sz w:val="22"/>
-              </w:rPr>
-              <w:t xml:space="preserve"> directory.</w:t>
+              <w:t>Copy libMySQL.dll into php directory.</w:t>
             </w:r>
           </w:p>
           <w:p>
@@ -2226,15 +1857,7 @@
         <w:ind w:left="720"/>
       </w:pPr>
       <w:r>
-        <w:t xml:space="preserve">Some cities have either special format of </w:t>
-      </w:r>
-      <w:proofErr w:type="spellStart"/>
-      <w:r>
-        <w:t>gtfs</w:t>
-      </w:r>
-      <w:proofErr w:type="spellEnd"/>
-      <w:r>
-        <w:t xml:space="preserve"> files, or some special arrangement of the data. The following is a summary.</w:t>
+        <w:t>Some cities have either special format of gtfs files, or some special arrangement of the data. The following is a summary.</w:t>
       </w:r>
     </w:p>
     <w:p/>
@@ -2327,6 +1950,22 @@
               <w:t>Portland</w:t>
             </w:r>
           </w:p>
+          <w:p>
+            <w:pPr>
+              <w:spacing w:before="40" w:after="40"/>
+              <w:rPr>
+                <w:rFonts w:ascii="Garamond" w:hAnsi="Garamond"/>
+                <w:sz w:val="22"/>
+              </w:rPr>
+            </w:pPr>
+            <w:r>
+              <w:rPr>
+                <w:rFonts w:ascii="Garamond" w:hAnsi="Garamond"/>
+                <w:sz w:val="22"/>
+              </w:rPr>
+              <w:t>Milwaukee</w:t>
+            </w:r>
+          </w:p>
         </w:tc>
         <w:tc>
           <w:tcPr>
@@ -2416,14 +2055,21 @@
                 <w:rFonts w:ascii="Garamond" w:hAnsi="Garamond"/>
                 <w:sz w:val="22"/>
               </w:rPr>
-              <w:t>For queries to be successful, n</w:t>
-            </w:r>
-            <w:r>
-              <w:rPr>
-                <w:rFonts w:ascii="Garamond" w:hAnsi="Garamond"/>
-                <w:sz w:val="22"/>
-              </w:rPr>
-              <w:t>eed to a fake record in ca</w:t>
+              <w:t xml:space="preserve">For queries to be successful, </w:t>
+            </w:r>
+            <w:r>
+              <w:rPr>
+                <w:rFonts w:ascii="Garamond" w:hAnsi="Garamond"/>
+                <w:sz w:val="22"/>
+              </w:rPr>
+              <w:t>I used to create</w:t>
+            </w:r>
+            <w:r>
+              <w:rPr>
+                <w:rFonts w:ascii="Garamond" w:hAnsi="Garamond"/>
+                <w:sz w:val="22"/>
+              </w:rPr>
+              <w:t xml:space="preserve"> a fake record in ca</w:t>
             </w:r>
             <w:r>
               <w:rPr>
@@ -2431,6 +2077,13 @@
                 <w:sz w:val="22"/>
               </w:rPr>
               <w:t>lendar table</w:t>
+            </w:r>
+            <w:r>
+              <w:rPr>
+                <w:rFonts w:ascii="Garamond" w:hAnsi="Garamond"/>
+                <w:sz w:val="22"/>
+              </w:rPr>
+              <w:t>, but after Ver1.2, querying scheme has been improved, and such manual change is not needed any more.</w:t>
             </w:r>
           </w:p>
           <w:p>
@@ -2490,23 +2143,7 @@
                 <w:rFonts w:ascii="Garamond" w:hAnsi="Garamond"/>
                 <w:sz w:val="22"/>
               </w:rPr>
-              <w:t xml:space="preserve">Its calendar.txt and </w:t>
-            </w:r>
-            <w:proofErr w:type="spellStart"/>
-            <w:r>
-              <w:rPr>
-                <w:rFonts w:ascii="Garamond" w:hAnsi="Garamond"/>
-                <w:sz w:val="22"/>
-              </w:rPr>
-              <w:t>calendar_date</w:t>
-            </w:r>
-            <w:proofErr w:type="spellEnd"/>
-            <w:r>
-              <w:rPr>
-                <w:rFonts w:ascii="Garamond" w:hAnsi="Garamond"/>
-                <w:sz w:val="22"/>
-              </w:rPr>
-              <w:t xml:space="preserve"> have redundant information.</w:t>
+              <w:t>Its calendar.txt and calendar_date have redundant information.</w:t>
             </w:r>
           </w:p>
           <w:p>
@@ -2535,7 +2172,7 @@
                 <w:rFonts w:ascii="Garamond" w:hAnsi="Garamond"/>
                 <w:sz w:val="22"/>
               </w:rPr>
-              <w:t>successful, you</w:t>
+              <w:t>successful, I used to</w:t>
             </w:r>
             <w:r>
               <w:rPr>
@@ -2549,7 +2186,14 @@
                 <w:rFonts w:ascii="Garamond" w:hAnsi="Garamond"/>
                 <w:sz w:val="22"/>
               </w:rPr>
-              <w:t>need to delete records in calendar table, and create a fake record in the table.</w:t>
+              <w:t>delete records in calendar table, and create a fake record in the table.</w:t>
+            </w:r>
+            <w:r>
+              <w:rPr>
+                <w:rFonts w:ascii="Garamond" w:hAnsi="Garamond"/>
+                <w:sz w:val="22"/>
+              </w:rPr>
+              <w:t xml:space="preserve"> But after Ver1.2, querying scheme has been improved, and such manual change is not needed any more.</w:t>
             </w:r>
           </w:p>
           <w:p>
@@ -2682,23 +2326,7 @@
                 <w:rFonts w:ascii="Garamond" w:hAnsi="Garamond"/>
                 <w:sz w:val="22"/>
               </w:rPr>
-              <w:t>For XML, &amp; signs need to be replaced with &amp;amp</w:t>
-            </w:r>
-            <w:proofErr w:type="gramStart"/>
-            <w:r>
-              <w:rPr>
-                <w:rFonts w:ascii="Garamond" w:hAnsi="Garamond"/>
-                <w:sz w:val="22"/>
-              </w:rPr>
-              <w:t>; ,</w:t>
-            </w:r>
-            <w:proofErr w:type="gramEnd"/>
-            <w:r>
-              <w:rPr>
-                <w:rFonts w:ascii="Garamond" w:hAnsi="Garamond"/>
-                <w:sz w:val="22"/>
-              </w:rPr>
-              <w:t xml:space="preserve"> but not for sqlite3 databases.</w:t>
+              <w:t>For XML, &amp; signs need to be replaced with &amp;amp; , but not for sqlite3 databases.</w:t>
             </w:r>
           </w:p>
           <w:p>
@@ -2734,8 +2362,1298 @@
           </w:p>
         </w:tc>
       </w:tr>
+      <w:tr>
+        <w:tc>
+          <w:tcPr>
+            <w:tcW w:w="1843" w:type="dxa"/>
+          </w:tcPr>
+          <w:p>
+            <w:pPr>
+              <w:spacing w:before="40" w:after="40"/>
+              <w:rPr>
+                <w:rFonts w:ascii="Garamond" w:hAnsi="Garamond"/>
+                <w:sz w:val="22"/>
+              </w:rPr>
+            </w:pPr>
+            <w:r>
+              <w:rPr>
+                <w:rFonts w:ascii="Garamond" w:hAnsi="Garamond"/>
+                <w:sz w:val="22"/>
+              </w:rPr>
+              <w:t>Toronto</w:t>
+            </w:r>
+          </w:p>
+        </w:tc>
+        <w:tc>
+          <w:tcPr>
+            <w:tcW w:w="7088" w:type="dxa"/>
+          </w:tcPr>
+          <w:p>
+            <w:pPr>
+              <w:pStyle w:val="ListParagraph"/>
+              <w:numPr>
+                <w:ilvl w:val="0"/>
+                <w:numId w:val="7"/>
+              </w:numPr>
+              <w:spacing w:before="40" w:after="40"/>
+              <w:ind w:left="317" w:hanging="284"/>
+              <w:rPr>
+                <w:rFonts w:ascii="Garamond" w:hAnsi="Garamond"/>
+                <w:sz w:val="22"/>
+              </w:rPr>
+            </w:pPr>
+            <w:r>
+              <w:rPr>
+                <w:rFonts w:ascii="Garamond" w:hAnsi="Garamond"/>
+                <w:sz w:val="22"/>
+              </w:rPr>
+              <w:t>Route short name of subway should be change to YUS for better display.</w:t>
+            </w:r>
+          </w:p>
+          <w:p>
+            <w:pPr>
+              <w:pStyle w:val="ListParagraph"/>
+              <w:spacing w:before="40" w:after="40"/>
+              <w:ind w:left="317"/>
+              <w:rPr>
+                <w:rFonts w:ascii="Garamond" w:hAnsi="Garamond"/>
+                <w:sz w:val="22"/>
+              </w:rPr>
+            </w:pPr>
+          </w:p>
+        </w:tc>
+      </w:tr>
+      <w:tr>
+        <w:tc>
+          <w:tcPr>
+            <w:tcW w:w="1843" w:type="dxa"/>
+          </w:tcPr>
+          <w:p>
+            <w:pPr>
+              <w:spacing w:before="40" w:after="40"/>
+              <w:rPr>
+                <w:rFonts w:ascii="Garamond" w:hAnsi="Garamond"/>
+                <w:sz w:val="22"/>
+              </w:rPr>
+            </w:pPr>
+            <w:r>
+              <w:rPr>
+                <w:rFonts w:ascii="Garamond" w:hAnsi="Garamond"/>
+                <w:sz w:val="22"/>
+              </w:rPr>
+              <w:t>Honolulu</w:t>
+            </w:r>
+          </w:p>
+        </w:tc>
+        <w:tc>
+          <w:tcPr>
+            <w:tcW w:w="7088" w:type="dxa"/>
+          </w:tcPr>
+          <w:p>
+            <w:pPr>
+              <w:pStyle w:val="ListParagraph"/>
+              <w:numPr>
+                <w:ilvl w:val="0"/>
+                <w:numId w:val="7"/>
+              </w:numPr>
+              <w:spacing w:before="40" w:after="40"/>
+              <w:ind w:left="317" w:hanging="284"/>
+              <w:rPr>
+                <w:rFonts w:ascii="Garamond" w:hAnsi="Garamond"/>
+                <w:sz w:val="22"/>
+              </w:rPr>
+            </w:pPr>
+            <w:r>
+              <w:rPr>
+                <w:rFonts w:ascii="Garamond" w:hAnsi="Garamond"/>
+                <w:sz w:val="22"/>
+              </w:rPr>
+              <w:t>Stops.txt need manual fix to avoid duplicated records.</w:t>
+            </w:r>
+          </w:p>
+          <w:p>
+            <w:pPr>
+              <w:pStyle w:val="ListParagraph"/>
+              <w:spacing w:before="40" w:after="40"/>
+              <w:ind w:left="317"/>
+              <w:rPr>
+                <w:rFonts w:ascii="Garamond" w:hAnsi="Garamond"/>
+                <w:sz w:val="22"/>
+              </w:rPr>
+            </w:pPr>
+          </w:p>
+        </w:tc>
+      </w:tr>
+      <w:tr>
+        <w:tc>
+          <w:tcPr>
+            <w:tcW w:w="1843" w:type="dxa"/>
+          </w:tcPr>
+          <w:p>
+            <w:pPr>
+              <w:spacing w:before="40" w:after="40"/>
+              <w:rPr>
+                <w:rFonts w:ascii="Garamond" w:hAnsi="Garamond"/>
+                <w:sz w:val="22"/>
+              </w:rPr>
+            </w:pPr>
+            <w:r>
+              <w:rPr>
+                <w:rFonts w:ascii="Garamond" w:hAnsi="Garamond"/>
+                <w:sz w:val="22"/>
+              </w:rPr>
+              <w:t>Caltrain</w:t>
+            </w:r>
+          </w:p>
+        </w:tc>
+        <w:tc>
+          <w:tcPr>
+            <w:tcW w:w="7088" w:type="dxa"/>
+          </w:tcPr>
+          <w:p>
+            <w:pPr>
+              <w:pStyle w:val="ListParagraph"/>
+              <w:numPr>
+                <w:ilvl w:val="0"/>
+                <w:numId w:val="7"/>
+              </w:numPr>
+              <w:spacing w:before="40" w:after="40"/>
+              <w:ind w:left="317" w:hanging="284"/>
+              <w:rPr>
+                <w:rFonts w:ascii="Garamond" w:hAnsi="Garamond"/>
+                <w:sz w:val="22"/>
+              </w:rPr>
+            </w:pPr>
+            <w:r>
+              <w:rPr>
+                <w:rFonts w:ascii="Garamond" w:hAnsi="Garamond"/>
+                <w:sz w:val="22"/>
+              </w:rPr>
+              <w:t>Stops.txt need manual fix to avoid whitespace in stop_id</w:t>
+            </w:r>
+          </w:p>
+          <w:p>
+            <w:pPr>
+              <w:pStyle w:val="ListParagraph"/>
+              <w:spacing w:before="40" w:after="40"/>
+              <w:ind w:left="317"/>
+              <w:rPr>
+                <w:rFonts w:ascii="Garamond" w:hAnsi="Garamond"/>
+                <w:sz w:val="22"/>
+              </w:rPr>
+            </w:pPr>
+          </w:p>
+        </w:tc>
+      </w:tr>
+      <w:tr>
+        <w:tc>
+          <w:tcPr>
+            <w:tcW w:w="1843" w:type="dxa"/>
+          </w:tcPr>
+          <w:p>
+            <w:pPr>
+              <w:spacing w:before="40" w:after="40"/>
+              <w:rPr>
+                <w:rFonts w:ascii="Garamond" w:hAnsi="Garamond"/>
+                <w:sz w:val="22"/>
+              </w:rPr>
+            </w:pPr>
+            <w:r>
+              <w:rPr>
+                <w:rFonts w:ascii="Garamond" w:hAnsi="Garamond"/>
+                <w:sz w:val="22"/>
+              </w:rPr>
+              <w:t>Metrolink</w:t>
+            </w:r>
+          </w:p>
+        </w:tc>
+        <w:tc>
+          <w:tcPr>
+            <w:tcW w:w="7088" w:type="dxa"/>
+          </w:tcPr>
+          <w:p>
+            <w:pPr>
+              <w:pStyle w:val="ListParagraph"/>
+              <w:numPr>
+                <w:ilvl w:val="0"/>
+                <w:numId w:val="7"/>
+              </w:numPr>
+              <w:spacing w:before="40" w:after="40"/>
+              <w:ind w:left="317" w:hanging="284"/>
+              <w:rPr>
+                <w:rFonts w:ascii="Garamond" w:hAnsi="Garamond"/>
+                <w:sz w:val="22"/>
+              </w:rPr>
+            </w:pPr>
+            <w:r>
+              <w:rPr>
+                <w:rFonts w:ascii="Garamond" w:hAnsi="Garamond"/>
+                <w:sz w:val="22"/>
+              </w:rPr>
+              <w:t>Routes.txt/trips.txt need manual fix to avoid whitespace in route_id</w:t>
+            </w:r>
+          </w:p>
+          <w:p>
+            <w:pPr>
+              <w:pStyle w:val="ListParagraph"/>
+              <w:spacing w:before="40" w:after="40"/>
+              <w:ind w:left="317"/>
+              <w:rPr>
+                <w:rFonts w:ascii="Garamond" w:hAnsi="Garamond"/>
+                <w:sz w:val="22"/>
+              </w:rPr>
+            </w:pPr>
+          </w:p>
+        </w:tc>
+      </w:tr>
+      <w:tr>
+        <w:tc>
+          <w:tcPr>
+            <w:tcW w:w="1843" w:type="dxa"/>
+          </w:tcPr>
+          <w:p>
+            <w:pPr>
+              <w:spacing w:before="40" w:after="40"/>
+              <w:rPr>
+                <w:rFonts w:ascii="Garamond" w:hAnsi="Garamond"/>
+                <w:sz w:val="22"/>
+              </w:rPr>
+            </w:pPr>
+            <w:r>
+              <w:rPr>
+                <w:rFonts w:ascii="Garamond" w:hAnsi="Garamond"/>
+                <w:sz w:val="22"/>
+              </w:rPr>
+              <w:t>OC</w:t>
+            </w:r>
+          </w:p>
+          <w:p>
+            <w:pPr>
+              <w:spacing w:before="40" w:after="40"/>
+              <w:rPr>
+                <w:rFonts w:ascii="Garamond" w:hAnsi="Garamond"/>
+                <w:sz w:val="22"/>
+              </w:rPr>
+            </w:pPr>
+            <w:r>
+              <w:rPr>
+                <w:rFonts w:ascii="Garamond" w:hAnsi="Garamond"/>
+                <w:sz w:val="22"/>
+              </w:rPr>
+              <w:t>Humboldt</w:t>
+            </w:r>
+          </w:p>
+          <w:p>
+            <w:pPr>
+              <w:spacing w:before="40" w:after="40"/>
+              <w:rPr>
+                <w:rFonts w:ascii="Garamond" w:hAnsi="Garamond"/>
+                <w:sz w:val="22"/>
+              </w:rPr>
+            </w:pPr>
+            <w:r>
+              <w:rPr>
+                <w:rFonts w:ascii="Garamond" w:hAnsi="Garamond"/>
+                <w:sz w:val="22"/>
+              </w:rPr>
+              <w:t>Perth</w:t>
+            </w:r>
+          </w:p>
+          <w:p>
+            <w:pPr>
+              <w:spacing w:before="40" w:after="40"/>
+              <w:rPr>
+                <w:rFonts w:ascii="Garamond" w:hAnsi="Garamond"/>
+                <w:sz w:val="22"/>
+              </w:rPr>
+            </w:pPr>
+            <w:r>
+              <w:rPr>
+                <w:rFonts w:ascii="Garamond" w:hAnsi="Garamond"/>
+                <w:sz w:val="22"/>
+              </w:rPr>
+              <w:t>San Francisco</w:t>
+            </w:r>
+          </w:p>
+          <w:p>
+            <w:pPr>
+              <w:spacing w:before="40" w:after="40"/>
+              <w:rPr>
+                <w:rFonts w:ascii="Garamond" w:hAnsi="Garamond"/>
+                <w:sz w:val="22"/>
+              </w:rPr>
+            </w:pPr>
+          </w:p>
+        </w:tc>
+        <w:tc>
+          <w:tcPr>
+            <w:tcW w:w="7088" w:type="dxa"/>
+          </w:tcPr>
+          <w:p>
+            <w:pPr>
+              <w:pStyle w:val="ListParagraph"/>
+              <w:numPr>
+                <w:ilvl w:val="0"/>
+                <w:numId w:val="7"/>
+              </w:numPr>
+              <w:spacing w:before="40" w:after="40"/>
+              <w:ind w:left="317" w:hanging="284"/>
+              <w:rPr>
+                <w:rFonts w:ascii="Garamond" w:hAnsi="Garamond"/>
+                <w:sz w:val="22"/>
+              </w:rPr>
+            </w:pPr>
+            <w:r>
+              <w:rPr>
+                <w:rFonts w:ascii="Garamond" w:hAnsi="Garamond"/>
+                <w:sz w:val="22"/>
+              </w:rPr>
+              <w:t xml:space="preserve">These cities do not have valid direction_id information, either there is no such a field in the </w:t>
+            </w:r>
+            <w:r>
+              <w:rPr>
+                <w:rFonts w:ascii="Garamond" w:hAnsi="Garamond"/>
+                <w:sz w:val="22"/>
+              </w:rPr>
+              <w:t xml:space="preserve">trips.txt </w:t>
+            </w:r>
+            <w:r>
+              <w:rPr>
+                <w:rFonts w:ascii="Garamond" w:hAnsi="Garamond"/>
+                <w:sz w:val="22"/>
+              </w:rPr>
+              <w:t>file, or the field is kept blank.</w:t>
+            </w:r>
+          </w:p>
+        </w:tc>
+      </w:tr>
     </w:tbl>
     <w:p/>
+    <w:p>
+      <w:pPr>
+        <w:pStyle w:val="Heading3"/>
+        <w:numPr>
+          <w:ilvl w:val="1"/>
+          <w:numId w:val="3"/>
+        </w:numPr>
+        <w:rPr>
+          <w:rFonts w:ascii="Garamond" w:hAnsi="Garamond"/>
+          <w:color w:val="auto"/>
+        </w:rPr>
+      </w:pPr>
+      <w:r>
+        <w:rPr>
+          <w:rFonts w:ascii="Garamond" w:hAnsi="Garamond"/>
+          <w:color w:val="auto"/>
+        </w:rPr>
+        <w:t xml:space="preserve">Add </w:t>
+      </w:r>
+      <w:r>
+        <w:rPr>
+          <w:rFonts w:ascii="Garamond" w:hAnsi="Garamond"/>
+          <w:color w:val="auto"/>
+        </w:rPr>
+        <w:t>a New City</w:t>
+      </w:r>
+    </w:p>
+    <w:p>
+      <w:pPr>
+        <w:ind w:left="720"/>
+      </w:pPr>
+      <w:r>
+        <w:t>Follow the</w:t>
+      </w:r>
+      <w:r>
+        <w:t xml:space="preserve"> following </w:t>
+      </w:r>
+      <w:r>
+        <w:t>steps.</w:t>
+      </w:r>
+    </w:p>
+    <w:p/>
+    <w:tbl>
+      <w:tblPr>
+        <w:tblStyle w:val="TableGrid"/>
+        <w:tblW w:w="8931" w:type="dxa"/>
+        <w:tblInd w:w="959" w:type="dxa"/>
+        <w:tblLayout w:type="fixed"/>
+        <w:tblLook w:val="00BF"/>
+      </w:tblPr>
+      <w:tblGrid>
+        <w:gridCol w:w="2268"/>
+        <w:gridCol w:w="6663"/>
+      </w:tblGrid>
+      <w:tr>
+        <w:tc>
+          <w:tcPr>
+            <w:tcW w:w="2268" w:type="dxa"/>
+            <w:shd w:val="clear" w:color="auto" w:fill="000000" w:themeFill="text1"/>
+          </w:tcPr>
+          <w:p>
+            <w:pPr>
+              <w:spacing w:before="40" w:after="40"/>
+              <w:jc w:val="center"/>
+              <w:rPr>
+                <w:rFonts w:ascii="Garamond" w:hAnsi="Garamond"/>
+                <w:b/>
+                <w:color w:val="FFFFFF" w:themeColor="background1"/>
+                <w:sz w:val="22"/>
+              </w:rPr>
+            </w:pPr>
+            <w:r>
+              <w:rPr>
+                <w:rFonts w:ascii="Garamond" w:hAnsi="Garamond"/>
+                <w:b/>
+                <w:color w:val="FFFFFF" w:themeColor="background1"/>
+                <w:sz w:val="22"/>
+              </w:rPr>
+              <w:t>Steps</w:t>
+            </w:r>
+          </w:p>
+        </w:tc>
+        <w:tc>
+          <w:tcPr>
+            <w:tcW w:w="6663" w:type="dxa"/>
+            <w:shd w:val="clear" w:color="auto" w:fill="000000" w:themeFill="text1"/>
+          </w:tcPr>
+          <w:p>
+            <w:pPr>
+              <w:spacing w:before="40" w:after="40"/>
+              <w:jc w:val="center"/>
+              <w:rPr>
+                <w:rFonts w:ascii="Garamond" w:hAnsi="Garamond"/>
+                <w:b/>
+                <w:color w:val="FFFFFF" w:themeColor="background1"/>
+                <w:sz w:val="22"/>
+              </w:rPr>
+            </w:pPr>
+            <w:r>
+              <w:rPr>
+                <w:rFonts w:ascii="Garamond" w:hAnsi="Garamond"/>
+                <w:b/>
+                <w:color w:val="FFFFFF" w:themeColor="background1"/>
+                <w:sz w:val="22"/>
+              </w:rPr>
+              <w:t>Notes</w:t>
+            </w:r>
+          </w:p>
+        </w:tc>
+      </w:tr>
+      <w:tr>
+        <w:tc>
+          <w:tcPr>
+            <w:tcW w:w="2268" w:type="dxa"/>
+            <w:vAlign w:val="center"/>
+          </w:tcPr>
+          <w:p>
+            <w:pPr>
+              <w:spacing w:before="40" w:after="40"/>
+              <w:rPr>
+                <w:rFonts w:ascii="Garamond" w:hAnsi="Garamond"/>
+                <w:sz w:val="22"/>
+              </w:rPr>
+            </w:pPr>
+            <w:r>
+              <w:rPr>
+                <w:rFonts w:ascii="Garamond" w:hAnsi="Garamond"/>
+                <w:sz w:val="22"/>
+              </w:rPr>
+              <w:t xml:space="preserve">Create </w:t>
+            </w:r>
+            <w:r>
+              <w:rPr>
+                <w:rFonts w:ascii="Garamond" w:hAnsi="Garamond"/>
+                <w:sz w:val="22"/>
+              </w:rPr>
+              <w:t>database</w:t>
+            </w:r>
+          </w:p>
+          <w:p>
+            <w:pPr>
+              <w:spacing w:before="40" w:after="40"/>
+              <w:rPr>
+                <w:rFonts w:ascii="Garamond" w:hAnsi="Garamond"/>
+                <w:sz w:val="22"/>
+              </w:rPr>
+            </w:pPr>
+            <w:r>
+              <w:rPr>
+                <w:rFonts w:ascii="Garamond" w:hAnsi="Garamond"/>
+                <w:sz w:val="22"/>
+              </w:rPr>
+              <w:t>bus_&lt;city&gt;</w:t>
+            </w:r>
+          </w:p>
+        </w:tc>
+        <w:tc>
+          <w:tcPr>
+            <w:tcW w:w="6663" w:type="dxa"/>
+          </w:tcPr>
+          <w:p>
+            <w:pPr>
+              <w:pStyle w:val="ListParagraph"/>
+              <w:numPr>
+                <w:ilvl w:val="0"/>
+                <w:numId w:val="7"/>
+              </w:numPr>
+              <w:spacing w:before="40" w:after="40"/>
+              <w:ind w:left="317" w:hanging="284"/>
+              <w:rPr>
+                <w:rFonts w:ascii="Garamond" w:hAnsi="Garamond"/>
+                <w:sz w:val="22"/>
+              </w:rPr>
+            </w:pPr>
+            <w:r>
+              <w:rPr>
+                <w:rFonts w:ascii="Garamond" w:hAnsi="Garamond"/>
+                <w:sz w:val="22"/>
+              </w:rPr>
+              <w:t xml:space="preserve">Directory: </w:t>
+            </w:r>
+            <w:r>
+              <w:rPr>
+                <w:rFonts w:ascii="Garamond" w:hAnsi="Garamond"/>
+                <w:sz w:val="22"/>
+              </w:rPr>
+              <w:t>transit_data</w:t>
+            </w:r>
+            <w:r>
+              <w:rPr>
+                <w:rFonts w:ascii="Garamond" w:hAnsi="Garamond"/>
+                <w:sz w:val="22"/>
+              </w:rPr>
+              <w:t>/</w:t>
+            </w:r>
+          </w:p>
+          <w:p>
+            <w:pPr>
+              <w:pStyle w:val="ListParagraph"/>
+              <w:numPr>
+                <w:ilvl w:val="1"/>
+                <w:numId w:val="7"/>
+              </w:numPr>
+              <w:spacing w:before="40" w:after="40"/>
+              <w:ind w:left="600" w:hanging="283"/>
+              <w:rPr>
+                <w:rFonts w:ascii="Garamond" w:hAnsi="Garamond"/>
+                <w:sz w:val="22"/>
+              </w:rPr>
+            </w:pPr>
+            <w:r>
+              <w:rPr>
+                <w:rFonts w:ascii="Garamond" w:hAnsi="Garamond"/>
+                <w:sz w:val="22"/>
+              </w:rPr>
+              <w:t>Create &lt;city&gt; directory, and copy GTFS data.</w:t>
+            </w:r>
+          </w:p>
+          <w:p>
+            <w:pPr>
+              <w:pStyle w:val="ListParagraph"/>
+              <w:numPr>
+                <w:ilvl w:val="1"/>
+                <w:numId w:val="7"/>
+              </w:numPr>
+              <w:spacing w:before="40" w:after="40"/>
+              <w:ind w:left="600" w:hanging="283"/>
+              <w:rPr>
+                <w:rFonts w:ascii="Garamond" w:hAnsi="Garamond"/>
+                <w:sz w:val="22"/>
+              </w:rPr>
+            </w:pPr>
+            <w:r>
+              <w:rPr>
+                <w:rFonts w:ascii="Garamond" w:hAnsi="Garamond"/>
+                <w:sz w:val="22"/>
+              </w:rPr>
+              <w:t>create import_&lt;</w:t>
+            </w:r>
+            <w:r>
+              <w:rPr>
+                <w:rFonts w:ascii="Garamond" w:hAnsi="Garamond"/>
+                <w:sz w:val="22"/>
+              </w:rPr>
+              <w:t>city</w:t>
+            </w:r>
+            <w:r>
+              <w:rPr>
+                <w:rFonts w:ascii="Garamond" w:hAnsi="Garamond"/>
+                <w:sz w:val="22"/>
+              </w:rPr>
+              <w:t>&gt;.bat by copying and modifying</w:t>
+            </w:r>
+          </w:p>
+          <w:p>
+            <w:pPr>
+              <w:pStyle w:val="ListParagraph"/>
+              <w:spacing w:before="40" w:after="40"/>
+              <w:ind w:left="317"/>
+              <w:rPr>
+                <w:rFonts w:ascii="Garamond" w:hAnsi="Garamond"/>
+                <w:sz w:val="22"/>
+              </w:rPr>
+            </w:pPr>
+          </w:p>
+        </w:tc>
+      </w:tr>
+      <w:tr>
+        <w:tc>
+          <w:tcPr>
+            <w:tcW w:w="2268" w:type="dxa"/>
+            <w:vAlign w:val="center"/>
+          </w:tcPr>
+          <w:p>
+            <w:pPr>
+              <w:spacing w:before="40" w:after="40"/>
+              <w:rPr>
+                <w:rFonts w:ascii="Garamond" w:hAnsi="Garamond"/>
+                <w:sz w:val="22"/>
+              </w:rPr>
+            </w:pPr>
+            <w:r>
+              <w:rPr>
+                <w:rFonts w:ascii="Garamond" w:hAnsi="Garamond"/>
+                <w:sz w:val="22"/>
+              </w:rPr>
+              <w:t>Add web</w:t>
+            </w:r>
+            <w:r>
+              <w:rPr>
+                <w:rFonts w:ascii="Garamond" w:hAnsi="Garamond"/>
+                <w:sz w:val="22"/>
+              </w:rPr>
+              <w:t xml:space="preserve"> </w:t>
+            </w:r>
+            <w:r>
+              <w:rPr>
+                <w:rFonts w:ascii="Garamond" w:hAnsi="Garamond"/>
+                <w:sz w:val="22"/>
+              </w:rPr>
+              <w:t>service</w:t>
+            </w:r>
+          </w:p>
+        </w:tc>
+        <w:tc>
+          <w:tcPr>
+            <w:tcW w:w="6663" w:type="dxa"/>
+          </w:tcPr>
+          <w:p>
+            <w:pPr>
+              <w:pStyle w:val="ListParagraph"/>
+              <w:numPr>
+                <w:ilvl w:val="0"/>
+                <w:numId w:val="7"/>
+              </w:numPr>
+              <w:spacing w:before="40" w:after="40"/>
+              <w:ind w:left="317" w:hanging="284"/>
+              <w:rPr>
+                <w:rFonts w:ascii="Garamond" w:hAnsi="Garamond"/>
+                <w:sz w:val="22"/>
+              </w:rPr>
+            </w:pPr>
+            <w:r>
+              <w:rPr>
+                <w:rFonts w:ascii="Garamond" w:hAnsi="Garamond"/>
+                <w:sz w:val="22"/>
+              </w:rPr>
+              <w:t>Directory: public_html</w:t>
+            </w:r>
+            <w:r>
+              <w:rPr>
+                <w:rFonts w:ascii="Garamond" w:hAnsi="Garamond"/>
+                <w:sz w:val="22"/>
+              </w:rPr>
+              <w:t>/ver1.1/&lt;city&gt;</w:t>
+            </w:r>
+          </w:p>
+          <w:p>
+            <w:pPr>
+              <w:pStyle w:val="ListParagraph"/>
+              <w:numPr>
+                <w:ilvl w:val="1"/>
+                <w:numId w:val="7"/>
+              </w:numPr>
+              <w:spacing w:before="40" w:after="40"/>
+              <w:ind w:left="600" w:hanging="283"/>
+              <w:rPr>
+                <w:rFonts w:ascii="Garamond" w:hAnsi="Garamond"/>
+                <w:sz w:val="22"/>
+              </w:rPr>
+            </w:pPr>
+            <w:r>
+              <w:rPr>
+                <w:rFonts w:ascii="Garamond" w:hAnsi="Garamond"/>
+                <w:sz w:val="22"/>
+              </w:rPr>
+              <w:t>Copy info.php/arrivals.php/schedules.php</w:t>
+            </w:r>
+          </w:p>
+          <w:p>
+            <w:pPr>
+              <w:pStyle w:val="ListParagraph"/>
+              <w:numPr>
+                <w:ilvl w:val="1"/>
+                <w:numId w:val="7"/>
+              </w:numPr>
+              <w:spacing w:before="40" w:after="40"/>
+              <w:ind w:left="600" w:hanging="283"/>
+              <w:rPr>
+                <w:rFonts w:ascii="Garamond" w:hAnsi="Garamond"/>
+                <w:sz w:val="22"/>
+              </w:rPr>
+            </w:pPr>
+            <w:r>
+              <w:rPr>
+                <w:rFonts w:ascii="Garamond" w:hAnsi="Garamond"/>
+                <w:sz w:val="22"/>
+              </w:rPr>
+              <w:t>Modify info.php. (timeZone/dbName/cityName/agencyName)</w:t>
+            </w:r>
+          </w:p>
+          <w:p>
+            <w:pPr>
+              <w:pStyle w:val="ListParagraph"/>
+              <w:spacing w:before="40" w:after="40"/>
+              <w:ind w:left="317"/>
+              <w:rPr>
+                <w:rFonts w:ascii="Garamond" w:hAnsi="Garamond"/>
+                <w:sz w:val="22"/>
+              </w:rPr>
+            </w:pPr>
+          </w:p>
+        </w:tc>
+      </w:tr>
+      <w:tr>
+        <w:tc>
+          <w:tcPr>
+            <w:tcW w:w="2268" w:type="dxa"/>
+            <w:vAlign w:val="center"/>
+          </w:tcPr>
+          <w:p>
+            <w:pPr>
+              <w:spacing w:before="40" w:after="40"/>
+              <w:rPr>
+                <w:rFonts w:ascii="Garamond" w:hAnsi="Garamond"/>
+                <w:sz w:val="22"/>
+              </w:rPr>
+            </w:pPr>
+            <w:r>
+              <w:rPr>
+                <w:rFonts w:ascii="Garamond" w:hAnsi="Garamond"/>
+                <w:sz w:val="22"/>
+              </w:rPr>
+              <w:t>Test XML</w:t>
+            </w:r>
+          </w:p>
+        </w:tc>
+        <w:tc>
+          <w:tcPr>
+            <w:tcW w:w="6663" w:type="dxa"/>
+          </w:tcPr>
+          <w:p>
+            <w:pPr>
+              <w:pStyle w:val="ListParagraph"/>
+              <w:numPr>
+                <w:ilvl w:val="0"/>
+                <w:numId w:val="7"/>
+              </w:numPr>
+              <w:spacing w:before="40" w:after="40"/>
+              <w:ind w:left="317" w:hanging="284"/>
+              <w:rPr>
+                <w:rFonts w:ascii="Garamond" w:hAnsi="Garamond"/>
+                <w:sz w:val="22"/>
+              </w:rPr>
+            </w:pPr>
+            <w:r>
+              <w:rPr>
+                <w:rFonts w:ascii="Garamond" w:hAnsi="Garamond"/>
+                <w:sz w:val="22"/>
+              </w:rPr>
+              <w:t>FireFox</w:t>
+            </w:r>
+          </w:p>
+          <w:p>
+            <w:pPr>
+              <w:pStyle w:val="ListParagraph"/>
+              <w:numPr>
+                <w:ilvl w:val="1"/>
+                <w:numId w:val="7"/>
+              </w:numPr>
+              <w:spacing w:before="40" w:after="40"/>
+              <w:ind w:left="600" w:hanging="283"/>
+              <w:rPr>
+                <w:rFonts w:ascii="Garamond" w:hAnsi="Garamond"/>
+                <w:sz w:val="22"/>
+              </w:rPr>
+            </w:pPr>
+            <w:r>
+              <w:rPr>
+                <w:rFonts w:ascii="Garamond" w:hAnsi="Garamond"/>
+                <w:sz w:val="22"/>
+              </w:rPr>
+              <w:t>Check some arrivals/schedules</w:t>
+            </w:r>
+          </w:p>
+          <w:p>
+            <w:pPr>
+              <w:pStyle w:val="ListParagraph"/>
+              <w:numPr>
+                <w:ilvl w:val="0"/>
+                <w:numId w:val="7"/>
+              </w:numPr>
+              <w:spacing w:before="40" w:after="40"/>
+              <w:ind w:left="317" w:hanging="284"/>
+              <w:rPr>
+                <w:rFonts w:ascii="Garamond" w:hAnsi="Garamond"/>
+                <w:sz w:val="22"/>
+              </w:rPr>
+            </w:pPr>
+            <w:r>
+              <w:rPr>
+                <w:rFonts w:ascii="Garamond" w:hAnsi="Garamond"/>
+                <w:sz w:val="22"/>
+              </w:rPr>
+              <w:t>Make sure calendar table do or do not need adjustment</w:t>
+            </w:r>
+          </w:p>
+          <w:p>
+            <w:pPr>
+              <w:pStyle w:val="ListParagraph"/>
+              <w:spacing w:before="40" w:after="40"/>
+              <w:ind w:left="317"/>
+              <w:rPr>
+                <w:rFonts w:ascii="Garamond" w:hAnsi="Garamond"/>
+                <w:sz w:val="22"/>
+              </w:rPr>
+            </w:pPr>
+          </w:p>
+        </w:tc>
+      </w:tr>
+      <w:tr>
+        <w:tc>
+          <w:tcPr>
+            <w:tcW w:w="2268" w:type="dxa"/>
+            <w:vAlign w:val="center"/>
+          </w:tcPr>
+          <w:p>
+            <w:pPr>
+              <w:spacing w:before="40" w:after="40"/>
+              <w:rPr>
+                <w:rFonts w:ascii="Garamond" w:hAnsi="Garamond"/>
+                <w:sz w:val="22"/>
+              </w:rPr>
+            </w:pPr>
+            <w:r>
+              <w:rPr>
+                <w:rFonts w:ascii="Garamond" w:hAnsi="Garamond"/>
+                <w:sz w:val="22"/>
+              </w:rPr>
+              <w:t>Create mobile datbase</w:t>
+            </w:r>
+          </w:p>
+          <w:p>
+            <w:pPr>
+              <w:spacing w:before="40" w:after="40"/>
+              <w:rPr>
+                <w:rFonts w:ascii="Garamond" w:hAnsi="Garamond"/>
+                <w:sz w:val="22"/>
+              </w:rPr>
+            </w:pPr>
+            <w:r>
+              <w:rPr>
+                <w:rFonts w:ascii="Garamond" w:hAnsi="Garamond"/>
+                <w:sz w:val="22"/>
+              </w:rPr>
+              <w:t>&lt;city&gt;.sqlite</w:t>
+            </w:r>
+          </w:p>
+        </w:tc>
+        <w:tc>
+          <w:tcPr>
+            <w:tcW w:w="6663" w:type="dxa"/>
+          </w:tcPr>
+          <w:p>
+            <w:pPr>
+              <w:pStyle w:val="ListParagraph"/>
+              <w:numPr>
+                <w:ilvl w:val="0"/>
+                <w:numId w:val="7"/>
+              </w:numPr>
+              <w:spacing w:before="40" w:after="40"/>
+              <w:ind w:left="317" w:hanging="284"/>
+              <w:rPr>
+                <w:rFonts w:ascii="Garamond" w:hAnsi="Garamond"/>
+                <w:sz w:val="22"/>
+              </w:rPr>
+            </w:pPr>
+            <w:r>
+              <w:rPr>
+                <w:rFonts w:ascii="Garamond" w:hAnsi="Garamond"/>
+                <w:sz w:val="22"/>
+              </w:rPr>
+              <w:t>Directory: transit_data/</w:t>
+            </w:r>
+            <w:r>
+              <w:rPr>
+                <w:rFonts w:ascii="Garamond" w:hAnsi="Garamond"/>
+                <w:sz w:val="22"/>
+              </w:rPr>
+              <w:t>~</w:t>
+            </w:r>
+            <w:r>
+              <w:rPr>
+                <w:rFonts w:ascii="Garamond" w:hAnsi="Garamond"/>
+                <w:sz w:val="22"/>
+              </w:rPr>
+              <w:t>mobile</w:t>
+            </w:r>
+          </w:p>
+          <w:p>
+            <w:pPr>
+              <w:pStyle w:val="ListParagraph"/>
+              <w:numPr>
+                <w:ilvl w:val="1"/>
+                <w:numId w:val="7"/>
+              </w:numPr>
+              <w:spacing w:before="40" w:after="40"/>
+              <w:ind w:left="600" w:hanging="283"/>
+              <w:rPr>
+                <w:rFonts w:ascii="Garamond" w:hAnsi="Garamond"/>
+                <w:sz w:val="22"/>
+              </w:rPr>
+            </w:pPr>
+            <w:r>
+              <w:rPr>
+                <w:rFonts w:ascii="Garamond" w:hAnsi="Garamond"/>
+                <w:sz w:val="22"/>
+              </w:rPr>
+              <w:t>add&lt;city&gt;.bat.</w:t>
+            </w:r>
+          </w:p>
+          <w:p>
+            <w:pPr>
+              <w:pStyle w:val="ListParagraph"/>
+              <w:numPr>
+                <w:ilvl w:val="1"/>
+                <w:numId w:val="7"/>
+              </w:numPr>
+              <w:spacing w:before="40" w:after="40"/>
+              <w:ind w:left="600" w:hanging="283"/>
+              <w:rPr>
+                <w:rFonts w:ascii="Garamond" w:hAnsi="Garamond"/>
+                <w:sz w:val="22"/>
+              </w:rPr>
+            </w:pPr>
+            <w:r>
+              <w:rPr>
+                <w:rFonts w:ascii="Garamond" w:hAnsi="Garamond"/>
+                <w:sz w:val="22"/>
+              </w:rPr>
+              <w:t>update supportedcities.lst</w:t>
+            </w:r>
+          </w:p>
+          <w:p>
+            <w:pPr>
+              <w:pStyle w:val="ListParagraph"/>
+              <w:numPr>
+                <w:ilvl w:val="1"/>
+                <w:numId w:val="7"/>
+              </w:numPr>
+              <w:spacing w:before="40" w:after="40"/>
+              <w:ind w:left="600" w:hanging="283"/>
+              <w:rPr>
+                <w:rFonts w:ascii="Garamond" w:hAnsi="Garamond"/>
+                <w:sz w:val="22"/>
+              </w:rPr>
+            </w:pPr>
+            <w:r>
+              <w:rPr>
+                <w:rFonts w:ascii="Garamond" w:hAnsi="Garamond"/>
+                <w:sz w:val="22"/>
+              </w:rPr>
+              <w:t>addgtfs_info.bat</w:t>
+            </w:r>
+          </w:p>
+          <w:p>
+            <w:pPr>
+              <w:spacing w:before="40" w:after="40"/>
+              <w:rPr>
+                <w:rFonts w:ascii="Garamond" w:hAnsi="Garamond"/>
+                <w:sz w:val="22"/>
+              </w:rPr>
+            </w:pPr>
+          </w:p>
+        </w:tc>
+      </w:tr>
+      <w:tr>
+        <w:tblPrEx>
+          <w:tblLook w:val="04A0"/>
+        </w:tblPrEx>
+        <w:tc>
+          <w:tcPr>
+            <w:tcW w:w="2268" w:type="dxa"/>
+            <w:vAlign w:val="center"/>
+          </w:tcPr>
+          <w:p>
+            <w:pPr>
+              <w:spacing w:before="40" w:after="40"/>
+              <w:rPr>
+                <w:rFonts w:ascii="Garamond" w:hAnsi="Garamond"/>
+                <w:sz w:val="22"/>
+              </w:rPr>
+            </w:pPr>
+            <w:r>
+              <w:rPr>
+                <w:rFonts w:ascii="Garamond" w:hAnsi="Garamond"/>
+                <w:sz w:val="22"/>
+              </w:rPr>
+              <w:t>Prepare for update</w:t>
+            </w:r>
+          </w:p>
+        </w:tc>
+        <w:tc>
+          <w:tcPr>
+            <w:tcW w:w="6663" w:type="dxa"/>
+          </w:tcPr>
+          <w:p>
+            <w:pPr>
+              <w:pStyle w:val="ListParagraph"/>
+              <w:numPr>
+                <w:ilvl w:val="0"/>
+                <w:numId w:val="7"/>
+              </w:numPr>
+              <w:spacing w:before="40" w:after="40"/>
+              <w:ind w:left="317" w:hanging="284"/>
+              <w:rPr>
+                <w:rFonts w:ascii="Garamond" w:hAnsi="Garamond"/>
+                <w:sz w:val="22"/>
+              </w:rPr>
+            </w:pPr>
+            <w:r>
+              <w:rPr>
+                <w:rFonts w:ascii="Garamond" w:hAnsi="Garamond"/>
+                <w:sz w:val="22"/>
+              </w:rPr>
+              <w:t>Directory: transit_data/~code</w:t>
+            </w:r>
+          </w:p>
+          <w:p>
+            <w:pPr>
+              <w:pStyle w:val="ListParagraph"/>
+              <w:numPr>
+                <w:ilvl w:val="1"/>
+                <w:numId w:val="7"/>
+              </w:numPr>
+              <w:spacing w:before="40" w:after="40"/>
+              <w:ind w:left="600" w:hanging="283"/>
+              <w:rPr>
+                <w:rFonts w:ascii="Garamond" w:hAnsi="Garamond"/>
+                <w:sz w:val="22"/>
+              </w:rPr>
+            </w:pPr>
+            <w:r>
+              <w:rPr>
+                <w:rFonts w:ascii="Garamond" w:hAnsi="Garamond"/>
+                <w:sz w:val="22"/>
+              </w:rPr>
+              <w:t>Modify supportedcities.lst</w:t>
+            </w:r>
+          </w:p>
+          <w:p>
+            <w:pPr>
+              <w:pStyle w:val="ListParagraph"/>
+              <w:numPr>
+                <w:ilvl w:val="0"/>
+                <w:numId w:val="7"/>
+              </w:numPr>
+              <w:spacing w:before="40" w:after="40"/>
+              <w:ind w:left="317" w:hanging="284"/>
+              <w:rPr>
+                <w:rFonts w:ascii="Garamond" w:hAnsi="Garamond"/>
+                <w:sz w:val="22"/>
+              </w:rPr>
+            </w:pPr>
+            <w:r>
+              <w:rPr>
+                <w:rFonts w:ascii="Garamond" w:hAnsi="Garamond"/>
+                <w:sz w:val="22"/>
+              </w:rPr>
+              <w:t>Directory: transit_data/</w:t>
+            </w:r>
+          </w:p>
+          <w:p>
+            <w:pPr>
+              <w:pStyle w:val="ListParagraph"/>
+              <w:numPr>
+                <w:ilvl w:val="1"/>
+                <w:numId w:val="7"/>
+              </w:numPr>
+              <w:spacing w:before="40" w:after="40"/>
+              <w:ind w:left="600" w:hanging="283"/>
+              <w:rPr>
+                <w:rFonts w:ascii="Garamond" w:hAnsi="Garamond"/>
+                <w:sz w:val="22"/>
+              </w:rPr>
+            </w:pPr>
+            <w:r>
+              <w:rPr>
+                <w:rFonts w:ascii="Garamond" w:hAnsi="Garamond"/>
+                <w:sz w:val="22"/>
+              </w:rPr>
+              <w:t>update_gtfs_info.bat</w:t>
+            </w:r>
+          </w:p>
+          <w:p>
+            <w:pPr>
+              <w:pStyle w:val="ListParagraph"/>
+              <w:numPr>
+                <w:ilvl w:val="0"/>
+                <w:numId w:val="7"/>
+              </w:numPr>
+              <w:spacing w:before="40" w:after="40"/>
+              <w:ind w:left="317" w:hanging="284"/>
+              <w:rPr>
+                <w:rFonts w:ascii="Garamond" w:hAnsi="Garamond"/>
+                <w:sz w:val="22"/>
+              </w:rPr>
+            </w:pPr>
+            <w:r>
+              <w:rPr>
+                <w:rFonts w:ascii="Garamond" w:hAnsi="Garamond"/>
+                <w:sz w:val="22"/>
+              </w:rPr>
+              <w:t>Directory: public_html/ver1.1/updates</w:t>
+            </w:r>
+          </w:p>
+          <w:p>
+            <w:pPr>
+              <w:pStyle w:val="ListParagraph"/>
+              <w:numPr>
+                <w:ilvl w:val="1"/>
+                <w:numId w:val="7"/>
+              </w:numPr>
+              <w:spacing w:before="40" w:after="40"/>
+              <w:ind w:left="600" w:hanging="283"/>
+              <w:rPr>
+                <w:rFonts w:ascii="Garamond" w:hAnsi="Garamond"/>
+                <w:sz w:val="22"/>
+              </w:rPr>
+            </w:pPr>
+            <w:r>
+              <w:rPr>
+                <w:rFonts w:ascii="Garamond" w:hAnsi="Garamond"/>
+                <w:sz w:val="22"/>
+              </w:rPr>
+              <w:t>Copy &lt;city&gt;.sqlite</w:t>
+            </w:r>
+          </w:p>
+          <w:p>
+            <w:pPr>
+              <w:spacing w:before="40" w:after="40"/>
+              <w:rPr>
+                <w:rFonts w:ascii="Garamond" w:hAnsi="Garamond"/>
+                <w:sz w:val="22"/>
+              </w:rPr>
+            </w:pPr>
+          </w:p>
+        </w:tc>
+      </w:tr>
+      <w:tr>
+        <w:tblPrEx>
+          <w:tblLook w:val="04A0"/>
+        </w:tblPrEx>
+        <w:tc>
+          <w:tcPr>
+            <w:tcW w:w="2268" w:type="dxa"/>
+            <w:vAlign w:val="center"/>
+          </w:tcPr>
+          <w:p>
+            <w:pPr>
+              <w:spacing w:before="40" w:after="40"/>
+              <w:rPr>
+                <w:rFonts w:ascii="Garamond" w:hAnsi="Garamond"/>
+                <w:sz w:val="22"/>
+              </w:rPr>
+            </w:pPr>
+            <w:r>
+              <w:rPr>
+                <w:rFonts w:ascii="Garamond" w:hAnsi="Garamond"/>
+                <w:sz w:val="22"/>
+              </w:rPr>
+              <w:t>Prepare for offline browsing.</w:t>
+            </w:r>
+          </w:p>
+        </w:tc>
+        <w:tc>
+          <w:tcPr>
+            <w:tcW w:w="6663" w:type="dxa"/>
+          </w:tcPr>
+          <w:p>
+            <w:pPr>
+              <w:pStyle w:val="ListParagraph"/>
+              <w:numPr>
+                <w:ilvl w:val="0"/>
+                <w:numId w:val="7"/>
+              </w:numPr>
+              <w:spacing w:before="40" w:after="40"/>
+              <w:ind w:left="317" w:hanging="284"/>
+              <w:rPr>
+                <w:rFonts w:ascii="Garamond" w:hAnsi="Garamond"/>
+                <w:sz w:val="22"/>
+              </w:rPr>
+            </w:pPr>
+            <w:r>
+              <w:rPr>
+                <w:rFonts w:ascii="Garamond" w:hAnsi="Garamond"/>
+                <w:sz w:val="22"/>
+              </w:rPr>
+              <w:t>Directory: transit_data/~mobile</w:t>
+            </w:r>
+          </w:p>
+          <w:p>
+            <w:pPr>
+              <w:pStyle w:val="ListParagraph"/>
+              <w:numPr>
+                <w:ilvl w:val="1"/>
+                <w:numId w:val="7"/>
+              </w:numPr>
+              <w:spacing w:before="40" w:after="40"/>
+              <w:ind w:left="600" w:hanging="283"/>
+              <w:rPr>
+                <w:rFonts w:ascii="Garamond" w:hAnsi="Garamond"/>
+                <w:sz w:val="22"/>
+              </w:rPr>
+            </w:pPr>
+            <w:r>
+              <w:rPr>
+                <w:rFonts w:ascii="Garamond" w:hAnsi="Garamond"/>
+                <w:sz w:val="22"/>
+              </w:rPr>
+              <w:t>cache&lt;city&gt;.bat</w:t>
+            </w:r>
+          </w:p>
+          <w:p>
+            <w:pPr>
+              <w:pStyle w:val="ListParagraph"/>
+              <w:spacing w:before="40" w:after="40"/>
+              <w:ind w:left="317"/>
+              <w:rPr>
+                <w:rFonts w:ascii="Garamond" w:hAnsi="Garamond"/>
+                <w:sz w:val="22"/>
+              </w:rPr>
+            </w:pPr>
+          </w:p>
+        </w:tc>
+      </w:tr>
+    </w:tbl>
+    <w:p/>
+    <w:p>
+      <w:pPr>
+        <w:rPr>
+          <w:rFonts w:ascii="Garamond" w:hAnsi="Garamond"/>
+        </w:rPr>
+      </w:pPr>
+    </w:p>
     <w:p>
       <w:pPr>
         <w:rPr>
@@ -2996,7 +3914,7 @@
         <w:rFonts w:ascii="Symbol" w:hAnsi="Symbol" w:hint="default"/>
       </w:rPr>
     </w:lvl>
-    <w:lvl w:ilvl="1" w:tplc="04090003" w:tentative="1">
+    <w:lvl w:ilvl="1" w:tplc="04090003">
       <w:start w:val="1"/>
       <w:numFmt w:val="bullet"/>
       <w:lvlText w:val="o"/>

</xml_diff>